<commit_message>
Documento de Especificación de Requisitos
Corrección Final
</commit_message>
<xml_diff>
--- a/Corrección/SATIENDAGR03/01. UML/01. ERS/ERS_GRUPO3.docx
+++ b/Corrección/SATIENDAGR03/01. UML/01. ERS/ERS_GRUPO3.docx
@@ -2,6 +2,7 @@
 <file path=word/document.xml><?xml version="1.0" encoding="utf-8"?>
 <w:document xmlns:wpc="http://schemas.microsoft.com/office/word/2010/wordprocessingCanvas" xmlns:cx="http://schemas.microsoft.com/office/drawing/2014/chartex" xmlns:cx1="http://schemas.microsoft.com/office/drawing/2015/9/8/chartex" xmlns:cx2="http://schemas.microsoft.com/office/drawing/2015/10/21/chartex" xmlns:cx3="http://schemas.microsoft.com/office/drawing/2016/5/9/chartex" xmlns:cx4="http://schemas.microsoft.com/office/drawing/2016/5/10/chartex" xmlns:cx5="http://schemas.microsoft.com/office/drawing/2016/5/11/chartex" xmlns:cx6="http://schemas.microsoft.com/office/drawing/2016/5/12/chartex" xmlns:cx7="http://schemas.microsoft.com/office/drawing/2016/5/13/chartex" xmlns:cx8="http://schemas.microsoft.com/office/drawing/2016/5/14/chartex" xmlns:mc="http://schemas.openxmlformats.org/markup-compatibility/2006" xmlns:aink="http://schemas.microsoft.com/office/drawing/2016/ink" xmlns:am3d="http://schemas.microsoft.com/office/drawing/2017/model3d" xmlns:o="urn:schemas-microsoft-com:office:office" xmlns:oel="http://schemas.microsoft.com/office/2019/extlst" xmlns:r="http://schemas.openxmlformats.org/officeDocument/2006/relationships" xmlns:m="http://schemas.openxmlformats.org/officeDocument/2006/math" xmlns:v="urn:schemas-microsoft-com:vml" xmlns:wp14="http://schemas.microsoft.com/office/word/2010/wordprocessingDrawing" xmlns:wp="http://schemas.openxmlformats.org/drawingml/2006/wordprocessingDrawing" xmlns:w10="urn:schemas-microsoft-com:office:word" xmlns:w="http://schemas.openxmlformats.org/wordprocessingml/2006/main" xmlns:w14="http://schemas.microsoft.com/office/word/2010/wordml" xmlns:w15="http://schemas.microsoft.com/office/word/2012/wordml" xmlns:w16cex="http://schemas.microsoft.com/office/word/2018/wordml/cex" xmlns:w16cid="http://schemas.microsoft.com/office/word/2016/wordml/cid" xmlns:w16="http://schemas.microsoft.com/office/word/2018/wordml" xmlns:w16sdtdh="http://schemas.microsoft.com/office/word/2020/wordml/sdtdatahash" xmlns:w16se="http://schemas.microsoft.com/office/word/2015/wordml/symex" xmlns:wpg="http://schemas.microsoft.com/office/word/2010/wordprocessingGroup" xmlns:wpi="http://schemas.microsoft.com/office/word/2010/wordprocessingInk" xmlns:wne="http://schemas.microsoft.com/office/word/2006/wordml" xmlns:wps="http://schemas.microsoft.com/office/word/2010/wordprocessingShape" mc:Ignorable="w14 w15 w16se w16cid w16 w16cex w16sdtdh wp14">
   <w:body>
+    <w:bookmarkStart w:id="0" w:name="_Toc83812174"/>
     <w:p>
       <w:pPr>
         <w:rPr>
@@ -23,7 +24,6 @@
           <w:docGrid w:linePitch="360"/>
         </w:sectPr>
       </w:pPr>
-      <w:bookmarkStart w:id="0" w:name="_Toc83812174"/>
       <w:r>
         <w:rPr>
           <w:noProof/>
@@ -9544,6 +9544,11 @@
       </w:r>
     </w:p>
     <w:p>
+      <w:r>
+        <w:t>Tabla 27. Lista de requisitos no funcionales……………………………………………21</w:t>
+      </w:r>
+    </w:p>
+    <w:p>
       <w:pPr>
         <w:pStyle w:val="Tabladeilustraciones"/>
         <w:tabs>
@@ -9569,14 +9574,28 @@
             <w:rStyle w:val="Hipervnculo"/>
             <w:noProof/>
           </w:rPr>
-          <w:t>7</w:t>
+          <w:t>8</w:t>
         </w:r>
         <w:r>
           <w:rPr>
             <w:rStyle w:val="Hipervnculo"/>
             <w:noProof/>
           </w:rPr>
-          <w:t>. Requerimiento no funcional Tiempo de respuesta</w:t>
+          <w:t>. Requerimiento no</w:t>
+        </w:r>
+        <w:r>
+          <w:rPr>
+            <w:rStyle w:val="Hipervnculo"/>
+            <w:noProof/>
+          </w:rPr>
+          <w:t xml:space="preserve"> </w:t>
+        </w:r>
+        <w:r>
+          <w:rPr>
+            <w:rStyle w:val="Hipervnculo"/>
+            <w:noProof/>
+          </w:rPr>
+          <w:t>funcional Tiempo de respuesta</w:t>
         </w:r>
         <w:r>
           <w:rPr>
@@ -9654,7 +9673,7 @@
             <w:rStyle w:val="Hipervnculo"/>
             <w:noProof/>
           </w:rPr>
-          <w:t>8</w:t>
+          <w:t>9</w:t>
         </w:r>
         <w:r>
           <w:rPr>
@@ -9732,14 +9751,14 @@
             <w:rStyle w:val="Hipervnculo"/>
             <w:noProof/>
           </w:rPr>
-          <w:t>Tabla 2</w:t>
+          <w:t xml:space="preserve">Tabla </w:t>
         </w:r>
         <w:r>
           <w:rPr>
             <w:rStyle w:val="Hipervnculo"/>
             <w:noProof/>
           </w:rPr>
-          <w:t>9</w:t>
+          <w:t>30</w:t>
         </w:r>
         <w:r>
           <w:rPr>
@@ -9824,7 +9843,14 @@
             <w:rStyle w:val="Hipervnculo"/>
             <w:noProof/>
           </w:rPr>
-          <w:t>30</w:t>
+          <w:t>3</w:t>
+        </w:r>
+        <w:r>
+          <w:rPr>
+            <w:rStyle w:val="Hipervnculo"/>
+            <w:noProof/>
+          </w:rPr>
+          <w:t>1</w:t>
         </w:r>
         <w:r>
           <w:rPr>
@@ -9909,7 +9935,7 @@
             <w:rStyle w:val="Hipervnculo"/>
             <w:noProof/>
           </w:rPr>
-          <w:t>1</w:t>
+          <w:t>2</w:t>
         </w:r>
         <w:r>
           <w:rPr>
@@ -9994,7 +10020,7 @@
             <w:rStyle w:val="Hipervnculo"/>
             <w:noProof/>
           </w:rPr>
-          <w:t>2</w:t>
+          <w:t>3</w:t>
         </w:r>
         <w:r>
           <w:rPr>
@@ -10079,7 +10105,7 @@
             <w:rStyle w:val="Hipervnculo"/>
             <w:noProof/>
           </w:rPr>
-          <w:t>3</w:t>
+          <w:t>4</w:t>
         </w:r>
         <w:r>
           <w:rPr>
@@ -12294,10 +12320,10 @@
         </w:rPr>
         <w:lastRenderedPageBreak/>
         <w:drawing>
-          <wp:inline distT="0" distB="0" distL="0" distR="0" wp14:anchorId="51B8877B" wp14:editId="2F32697A">
-            <wp:extent cx="5792008" cy="4572638"/>
+          <wp:inline distT="0" distB="0" distL="0" distR="0" wp14:anchorId="30586719" wp14:editId="3965C592">
+            <wp:extent cx="5981700" cy="4362450"/>
             <wp:effectExtent l="0" t="0" r="0" b="0"/>
-            <wp:docPr id="13835381" name="Imagen 1"/>
+            <wp:docPr id="895569709" name="Imagen 1"/>
             <wp:cNvGraphicFramePr>
               <a:graphicFrameLocks xmlns:a="http://schemas.openxmlformats.org/drawingml/2006/main" noChangeAspect="1"/>
             </wp:cNvGraphicFramePr>
@@ -12305,23 +12331,36 @@
               <a:graphicData uri="http://schemas.openxmlformats.org/drawingml/2006/picture">
                 <pic:pic xmlns:pic="http://schemas.openxmlformats.org/drawingml/2006/picture">
                   <pic:nvPicPr>
-                    <pic:cNvPr id="13835381" name=""/>
-                    <pic:cNvPicPr/>
+                    <pic:cNvPr id="0" name="Picture 1"/>
+                    <pic:cNvPicPr>
+                      <a:picLocks noChangeAspect="1" noChangeArrowheads="1"/>
+                    </pic:cNvPicPr>
                   </pic:nvPicPr>
                   <pic:blipFill>
-                    <a:blip r:embed="rId13"/>
+                    <a:blip r:embed="rId13">
+                      <a:extLst>
+                        <a:ext uri="{28A0092B-C50C-407E-A947-70E740481C1C}">
+                          <a14:useLocalDpi xmlns:a14="http://schemas.microsoft.com/office/drawing/2010/main" val="0"/>
+                        </a:ext>
+                      </a:extLst>
+                    </a:blip>
+                    <a:srcRect/>
                     <a:stretch>
                       <a:fillRect/>
                     </a:stretch>
                   </pic:blipFill>
-                  <pic:spPr>
+                  <pic:spPr bwMode="auto">
                     <a:xfrm>
                       <a:off x="0" y="0"/>
-                      <a:ext cx="5792008" cy="4572638"/>
+                      <a:ext cx="5981700" cy="4362450"/>
                     </a:xfrm>
                     <a:prstGeom prst="rect">
                       <a:avLst/>
                     </a:prstGeom>
+                    <a:noFill/>
+                    <a:ln>
+                      <a:noFill/>
+                    </a:ln>
                   </pic:spPr>
                 </pic:pic>
               </a:graphicData>
@@ -12443,7 +12482,7 @@
               </wp:anchor>
             </w:drawing>
           </mc:Choice>
-          <mc:Fallback xmlns:arto="http://schemas.microsoft.com/office/word/2006/arto" xmlns:a14="http://schemas.microsoft.com/office/drawing/2010/main" xmlns:pic="http://schemas.openxmlformats.org/drawingml/2006/picture" xmlns:a="http://schemas.openxmlformats.org/drawingml/2006/main" xmlns:w16du="http://schemas.microsoft.com/office/word/2023/wordml/word16du">
+          <mc:Fallback xmlns:w16du="http://schemas.microsoft.com/office/word/2023/wordml/word16du" xmlns:a="http://schemas.openxmlformats.org/drawingml/2006/main" xmlns:pic="http://schemas.openxmlformats.org/drawingml/2006/picture" xmlns:a14="http://schemas.microsoft.com/office/drawing/2010/main" xmlns:arto="http://schemas.microsoft.com/office/word/2006/arto">
             <w:pict w14:anchorId="4A63935B">
               <v:rect id="Rectangle 1979" style="position:absolute;margin-left:113.45pt;margin-top:12.85pt;width:3.85pt;height:1.4pt;z-index:-18168320;visibility:visible;mso-wrap-style:square;mso-width-percent:0;mso-height-percent:0;mso-wrap-distance-left:9pt;mso-wrap-distance-top:0;mso-wrap-distance-right:9pt;mso-wrap-distance-bottom:0;mso-position-horizontal:absolute;mso-position-horizontal-relative:page;mso-position-vertical:absolute;mso-position-vertical-relative:text;mso-width-percent:0;mso-height-percent:0;mso-width-relative:page;mso-height-relative:page;v-text-anchor:top" o:spid="_x0000_s1026" fillcolor="black" stroked="f" w14:anchorId="56B8DA9F" o:gfxdata="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">
                 <w10:wrap anchorx="page"/>
@@ -13124,7 +13163,7 @@
               </w:rPr>
             </w:pPr>
             <w:r>
-              <w:t xml:space="preserve">  No necesario</w:t>
+              <w:t>No necesario</w:t>
             </w:r>
           </w:p>
         </w:tc>
@@ -15576,7 +15615,7 @@
               <w:cnfStyle w:val="100000000000" w:firstRow="1" w:lastRow="0" w:firstColumn="0" w:lastColumn="0" w:oddVBand="0" w:evenVBand="0" w:oddHBand="0" w:evenHBand="0" w:firstRowFirstColumn="0" w:firstRowLastColumn="0" w:lastRowFirstColumn="0" w:lastRowLastColumn="0"/>
             </w:pPr>
             <w:r>
-              <w:t>Facilitar la venta en línea</w:t>
+              <w:t>Optimizar la gestión de inventario y abastecimiento</w:t>
             </w:r>
           </w:p>
         </w:tc>
@@ -15607,7 +15646,7 @@
               <w:cnfStyle w:val="000000100000" w:firstRow="0" w:lastRow="0" w:firstColumn="0" w:lastColumn="0" w:oddVBand="0" w:evenVBand="0" w:oddHBand="1" w:evenHBand="0" w:firstRowFirstColumn="0" w:firstRowLastColumn="0" w:lastRowFirstColumn="0" w:lastRowLastColumn="0"/>
             </w:pPr>
             <w:r>
-              <w:t>El sistema permitirá a los usuarios realizar compras de forma fácil y rápida a través de la plataforma en línea de la tienda Monster.</w:t>
+              <w:t>El objetivo es asegurar un flujo eficiente de productos en la bodega, mantener un inventario actualizado y satisfacer la demanda de los clientes de manera oportuna.</w:t>
             </w:r>
           </w:p>
         </w:tc>
@@ -16361,6 +16400,7 @@
       </w:pPr>
       <w:bookmarkStart w:id="92" w:name="_Toc83812958"/>
       <w:r>
+        <w:lastRenderedPageBreak/>
         <w:t xml:space="preserve">Tabla </w:t>
       </w:r>
       <w:r>
@@ -16424,7 +16464,6 @@
               <w:rPr>
                 <w:rFonts w:ascii="Verdana" w:hAnsi="Verdana" w:cstheme="minorHAnsi"/>
               </w:rPr>
-              <w:lastRenderedPageBreak/>
               <w:t>ACT-002</w:t>
             </w:r>
           </w:p>
@@ -17114,7 +17153,7 @@
               <w:rPr>
                 <w:rFonts w:ascii="Verdana" w:hAnsi="Verdana" w:cstheme="minorHAnsi"/>
               </w:rPr>
-              <w:t>El sistema deberá permitir el registro de ventas realizadas en línea.</w:t>
+              <w:t>El sistema debe permitir la gestión de proveedores, incluyendo la creación, actualización y eliminación de proveedores, así como la consulta de información relevante de los mismos.</w:t>
             </w:r>
           </w:p>
         </w:tc>
@@ -17130,7 +17169,13 @@
               <w:rPr>
                 <w:rFonts w:ascii="Verdana" w:hAnsi="Verdana" w:cstheme="minorHAnsi"/>
               </w:rPr>
-              <w:t>Registrar Venta.</w:t>
+              <w:t>Gestionar Proveedor</w:t>
+            </w:r>
+            <w:r>
+              <w:rPr>
+                <w:rFonts w:ascii="Verdana" w:hAnsi="Verdana" w:cstheme="minorHAnsi"/>
+              </w:rPr>
+              <w:t>.</w:t>
             </w:r>
           </w:p>
         </w:tc>
@@ -17143,10 +17188,7 @@
               <w:cnfStyle w:val="000000100000" w:firstRow="0" w:lastRow="0" w:firstColumn="0" w:lastColumn="0" w:oddVBand="0" w:evenVBand="0" w:oddHBand="1" w:evenHBand="0" w:firstRowFirstColumn="0" w:firstRowLastColumn="0" w:lastRowFirstColumn="0" w:lastRowLastColumn="0"/>
             </w:pPr>
             <w:r>
-              <w:t>Asesor de Ventas y Atención al Cliente</w:t>
-            </w:r>
-            <w:r>
-              <w:t>.</w:t>
+              <w:t>Administrador.</w:t>
             </w:r>
           </w:p>
         </w:tc>
@@ -17172,7 +17214,7 @@
               <w:cnfStyle w:val="000000000000" w:firstRow="0" w:lastRow="0" w:firstColumn="0" w:lastColumn="0" w:oddVBand="0" w:evenVBand="0" w:oddHBand="0" w:evenHBand="0" w:firstRowFirstColumn="0" w:firstRowLastColumn="0" w:lastRowFirstColumn="0" w:lastRowLastColumn="0"/>
             </w:pPr>
             <w:r>
-              <w:t>El sistema deberá mostrar la factura detallada de la compra realizada por el cliente.</w:t>
+              <w:t>El sistema debe permitir la gestión del stock de productos, incluyendo la verificación de existencias, actualización de cantidades y control de ingreso y salida de productos.</w:t>
             </w:r>
           </w:p>
         </w:tc>
@@ -17185,7 +17227,7 @@
               <w:cnfStyle w:val="000000000000" w:firstRow="0" w:lastRow="0" w:firstColumn="0" w:lastColumn="0" w:oddVBand="0" w:evenVBand="0" w:oddHBand="0" w:evenHBand="0" w:firstRowFirstColumn="0" w:firstRowLastColumn="0" w:lastRowFirstColumn="0" w:lastRowLastColumn="0"/>
             </w:pPr>
             <w:r>
-              <w:t>Visualizar Factura.</w:t>
+              <w:t>Gestionar Stock</w:t>
             </w:r>
           </w:p>
         </w:tc>
@@ -17198,7 +17240,10 @@
               <w:cnfStyle w:val="000000000000" w:firstRow="0" w:lastRow="0" w:firstColumn="0" w:lastColumn="0" w:oddVBand="0" w:evenVBand="0" w:oddHBand="0" w:evenHBand="0" w:firstRowFirstColumn="0" w:firstRowLastColumn="0" w:lastRowFirstColumn="0" w:lastRowLastColumn="0"/>
             </w:pPr>
             <w:r>
-              <w:t>Cliente.</w:t>
+              <w:t>Supervisor de Bodega e Inventario</w:t>
+            </w:r>
+            <w:r>
+              <w:t>.</w:t>
             </w:r>
           </w:p>
         </w:tc>
@@ -17230,7 +17275,14 @@
               <w:rPr>
                 <w:rFonts w:ascii="Verdana" w:hAnsi="Verdana" w:cstheme="minorHAnsi"/>
               </w:rPr>
-              <w:t>El sistema deberá enviar una notificación al asesor de ventas cuando exista una falta de stock de un producto comprado.</w:t>
+              <w:t xml:space="preserve">El sistema debe permitir el registro de ventas </w:t>
+            </w:r>
+            <w:r>
+              <w:rPr>
+                <w:rFonts w:ascii="Verdana" w:hAnsi="Verdana" w:cstheme="minorHAnsi"/>
+              </w:rPr>
+              <w:lastRenderedPageBreak/>
+              <w:t>realizadas por los clientes, incluyendo la selección de productos, cálculo de precios y generación de comprobantes de venta.</w:t>
             </w:r>
           </w:p>
         </w:tc>
@@ -17246,19 +17298,14 @@
               <w:rPr>
                 <w:rFonts w:ascii="Verdana" w:hAnsi="Verdana" w:cstheme="minorHAnsi"/>
               </w:rPr>
-              <w:t>Comunic</w:t>
+              <w:lastRenderedPageBreak/>
+              <w:t>Registrar Venta</w:t>
             </w:r>
             <w:r>
               <w:rPr>
                 <w:rFonts w:ascii="Verdana" w:hAnsi="Verdana" w:cstheme="minorHAnsi"/>
               </w:rPr>
-              <w:t>ación</w:t>
-            </w:r>
-            <w:r>
-              <w:rPr>
-                <w:rFonts w:ascii="Verdana" w:hAnsi="Verdana" w:cstheme="minorHAnsi"/>
-              </w:rPr>
-              <w:t xml:space="preserve"> con Cliente.</w:t>
+              <w:t>.</w:t>
             </w:r>
           </w:p>
         </w:tc>
@@ -17271,10 +17318,14 @@
               <w:cnfStyle w:val="000000100000" w:firstRow="0" w:lastRow="0" w:firstColumn="0" w:lastColumn="0" w:oddVBand="0" w:evenVBand="0" w:oddHBand="1" w:evenHBand="0" w:firstRowFirstColumn="0" w:firstRowLastColumn="0" w:lastRowFirstColumn="0" w:lastRowLastColumn="0"/>
             </w:pPr>
             <w:r>
-              <w:t>Asesor de Ventas y Atención al Client</w:t>
-            </w:r>
-            <w:r>
-              <w:t>e.</w:t>
+              <w:t xml:space="preserve">Asesor de Ventas y Atención al Cliente, </w:t>
+            </w:r>
+            <w:r>
+              <w:lastRenderedPageBreak/>
+              <w:t>Cliente</w:t>
+            </w:r>
+            <w:r>
+              <w:t>.</w:t>
             </w:r>
           </w:p>
         </w:tc>
@@ -17303,7 +17354,7 @@
               <w:rPr>
                 <w:rFonts w:ascii="Verdana" w:hAnsi="Verdana" w:cstheme="minorHAnsi"/>
               </w:rPr>
-              <w:t>El sistema deberá permitir la revisión manual de las facturas generadas antes de su despacho.</w:t>
+              <w:t>El sistema debe permitir la revisión de las facturas generadas a partir de las ventas, incluyendo la consulta de detalles de la factura y la verificación de su estado de pago.</w:t>
             </w:r>
           </w:p>
         </w:tc>
@@ -17332,10 +17383,7 @@
               <w:cnfStyle w:val="000000000000" w:firstRow="0" w:lastRow="0" w:firstColumn="0" w:lastColumn="0" w:oddVBand="0" w:evenVBand="0" w:oddHBand="0" w:evenHBand="0" w:firstRowFirstColumn="0" w:firstRowLastColumn="0" w:lastRowFirstColumn="0" w:lastRowLastColumn="0"/>
             </w:pPr>
             <w:r>
-              <w:t>Supervisor de Bodega e Inventario</w:t>
-            </w:r>
-            <w:r>
-              <w:t>.</w:t>
+              <w:t>Asesor de ventas y servicio al cliente, Cliente.</w:t>
             </w:r>
           </w:p>
         </w:tc>
@@ -17351,7 +17399,6 @@
           </w:tcPr>
           <w:p>
             <w:r>
-              <w:lastRenderedPageBreak/>
               <w:t xml:space="preserve">RF – 05 </w:t>
             </w:r>
           </w:p>
@@ -17365,7 +17412,7 @@
               <w:cnfStyle w:val="000000100000" w:firstRow="0" w:lastRow="0" w:firstColumn="0" w:lastColumn="0" w:oddVBand="0" w:evenVBand="0" w:oddHBand="1" w:evenHBand="0" w:firstRowFirstColumn="0" w:firstRowLastColumn="0" w:lastRowFirstColumn="0" w:lastRowLastColumn="0"/>
             </w:pPr>
             <w:r>
-              <w:t>El sistema deberá verificar el stock de los productos solicitados en una orden de compra y generar un cupón de descuento en caso de falta de stock.</w:t>
+              <w:t>El sistema debe permitir la gestión de la bodega, incluyendo la asignación de ubicaciones a los productos, el registro de movimientos de productos y la generación de reportes de inventario.</w:t>
             </w:r>
           </w:p>
         </w:tc>
@@ -17378,10 +17425,7 @@
               <w:cnfStyle w:val="000000100000" w:firstRow="0" w:lastRow="0" w:firstColumn="0" w:lastColumn="0" w:oddVBand="0" w:evenVBand="0" w:oddHBand="1" w:evenHBand="0" w:firstRowFirstColumn="0" w:firstRowLastColumn="0" w:lastRowFirstColumn="0" w:lastRowLastColumn="0"/>
             </w:pPr>
             <w:r>
-              <w:t>Verificar</w:t>
-            </w:r>
-            <w:r>
-              <w:t xml:space="preserve"> stock.</w:t>
+              <w:t>Gestionar Bodega.</w:t>
             </w:r>
           </w:p>
         </w:tc>
@@ -17437,7 +17481,7 @@
               <w:rPr>
                 <w:szCs w:val="24"/>
               </w:rPr>
-              <w:t>El sistema deberá permitir el registro del despacho de productos una vez verificada su disponibilidad en el stock.</w:t>
+              <w:t>El sistema debe permitir la comunicación con los clientes, brindando herramientas de contacto, atención a consultas y seguimiento de solicitudes.</w:t>
             </w:r>
           </w:p>
         </w:tc>
@@ -17456,13 +17500,13 @@
               <w:rPr>
                 <w:szCs w:val="24"/>
               </w:rPr>
-              <w:t>Despachar</w:t>
+              <w:t>Comunicar con Cliente</w:t>
             </w:r>
             <w:r>
               <w:rPr>
                 <w:szCs w:val="24"/>
               </w:rPr>
-              <w:t xml:space="preserve"> productos.</w:t>
+              <w:t>.</w:t>
             </w:r>
           </w:p>
         </w:tc>
@@ -17478,7 +17522,7 @@
               </w:rPr>
             </w:pPr>
             <w:r>
-              <w:t>Supervisor de Bodega e Inventario</w:t>
+              <w:t>Asesor de Ventas y Atención al Cliente, Cliente</w:t>
             </w:r>
             <w:r>
               <w:t>.</w:t>
@@ -17524,7 +17568,7 @@
               <w:rPr>
                 <w:szCs w:val="24"/>
               </w:rPr>
-              <w:t>El sistema deberá permitir el registro de nuevos proveedores.</w:t>
+              <w:t>El sistema debe permitir la gestión de los empleados de la tienda, incluyendo la asignación de roles y permisos, el registro de información personal y la generación de reportes de desempeño.</w:t>
             </w:r>
           </w:p>
         </w:tc>
@@ -17543,19 +17587,13 @@
               <w:rPr>
                 <w:szCs w:val="24"/>
               </w:rPr>
-              <w:t>Registr</w:t>
+              <w:t>Gestionar empleado</w:t>
             </w:r>
             <w:r>
               <w:rPr>
                 <w:szCs w:val="24"/>
               </w:rPr>
-              <w:t xml:space="preserve">ar </w:t>
-            </w:r>
-            <w:r>
-              <w:rPr>
-                <w:szCs w:val="24"/>
-              </w:rPr>
-              <w:t>proveedor.</w:t>
+              <w:t>.</w:t>
             </w:r>
           </w:p>
         </w:tc>
@@ -17610,7 +17648,7 @@
               <w:rPr>
                 <w:szCs w:val="24"/>
               </w:rPr>
-              <w:t>El sistema deberá permitir la configuración y gestión de usuarios del sistema.</w:t>
+              <w:t>El sistema debe permitir la gestión de la bodega de la tienda, incluyendo la administración de las ubicaciones de almacenamiento, el control de inventario, la recepción de productos y la gestión de devoluciones.</w:t>
             </w:r>
           </w:p>
         </w:tc>
@@ -17629,7 +17667,7 @@
               <w:rPr>
                 <w:szCs w:val="24"/>
               </w:rPr>
-              <w:t>Configurar usuarios.</w:t>
+              <w:t>Gestionar Bodega.</w:t>
             </w:r>
           </w:p>
         </w:tc>
@@ -17649,7 +17687,13 @@
               <w:rPr>
                 <w:szCs w:val="24"/>
               </w:rPr>
-              <w:t>Administrador.</w:t>
+              <w:t>Supervisor de bodega e Inventario</w:t>
+            </w:r>
+            <w:r>
+              <w:rPr>
+                <w:szCs w:val="24"/>
+              </w:rPr>
+              <w:t>.</w:t>
             </w:r>
           </w:p>
         </w:tc>
@@ -17682,6 +17726,7 @@
       </w:pPr>
       <w:bookmarkStart w:id="98" w:name="_Toc83812962"/>
       <w:r>
+        <w:lastRenderedPageBreak/>
         <w:t xml:space="preserve">Tabla </w:t>
       </w:r>
       <w:r>
@@ -17762,7 +17807,7 @@
               <w:rPr>
                 <w:rFonts w:ascii="Verdana" w:hAnsi="Verdana" w:cstheme="minorHAnsi"/>
               </w:rPr>
-              <w:t>Registrar venta</w:t>
+              <w:t>Gestionar Proveedor</w:t>
             </w:r>
           </w:p>
         </w:tc>
@@ -17809,7 +17854,7 @@
               <w:rPr>
                 <w:rFonts w:ascii="Verdana" w:hAnsi="Verdana" w:cstheme="minorHAnsi"/>
               </w:rPr>
-              <w:t>Permite ingresar los detalles de una venta, asociando productos vendidos, calculando el monto total por producto y la venta total.</w:t>
+              <w:t>Permite al administrador gestionar la información de los proveedores, como agregar nuevos proveedores, actualizar su información y eliminar proveedores existentes.</w:t>
             </w:r>
           </w:p>
         </w:tc>
@@ -18130,7 +18175,7 @@
               <w:rPr>
                 <w:rFonts w:ascii="Verdana" w:hAnsi="Verdana" w:cstheme="minorHAnsi"/>
               </w:rPr>
-              <w:t>Visualizar factura</w:t>
+              <w:t>Gestionar Stock</w:t>
             </w:r>
           </w:p>
         </w:tc>
@@ -18177,7 +18222,7 @@
               <w:rPr>
                 <w:rFonts w:ascii="Verdana" w:hAnsi="Verdana" w:cstheme="minorHAnsi"/>
               </w:rPr>
-              <w:t>Permite al usuario ver el detalle de la factura generada por la compra en línea antes de realizar el pago.</w:t>
+              <w:t>Permite al supervisor de bodega e inventario administrar el stock de productos, incluyendo agregar nuevos productos, actualizar la cantidad disponible y eliminar productos obsoletos.</w:t>
             </w:r>
           </w:p>
         </w:tc>
@@ -18221,7 +18266,13 @@
               <w:rPr>
                 <w:rFonts w:ascii="Verdana" w:hAnsi="Verdana" w:cstheme="minorHAnsi"/>
               </w:rPr>
-              <w:t>OBJ-001</w:t>
+              <w:t>OBJ-00</w:t>
+            </w:r>
+            <w:r>
+              <w:rPr>
+                <w:rFonts w:ascii="Verdana" w:hAnsi="Verdana" w:cstheme="minorHAnsi"/>
+              </w:rPr>
+              <w:t>1</w:t>
             </w:r>
           </w:p>
         </w:tc>
@@ -18492,7 +18543,7 @@
               <w:rPr>
                 <w:rFonts w:ascii="Verdana" w:hAnsi="Verdana" w:cstheme="minorHAnsi"/>
               </w:rPr>
-              <w:t>Comunicación con cliente</w:t>
+              <w:t>Registrar Venta</w:t>
             </w:r>
           </w:p>
         </w:tc>
@@ -18539,7 +18590,7 @@
               <w:rPr>
                 <w:rFonts w:ascii="Verdana" w:hAnsi="Verdana" w:cstheme="minorHAnsi"/>
               </w:rPr>
-              <w:t>Permite registrar los teléfonos de contacto de cada cliente y enviar notificaciones de falta de stock y bonificaciones.</w:t>
+              <w:t>Permite al asesor de ventas y atención al cliente registrar una nueva venta, incluyendo la selección de productos, la asignación de descuentos y la generación de la factura correspondiente.</w:t>
             </w:r>
           </w:p>
         </w:tc>
@@ -18589,7 +18640,7 @@
               <w:rPr>
                 <w:rFonts w:ascii="Verdana" w:hAnsi="Verdana" w:cstheme="minorHAnsi"/>
               </w:rPr>
-              <w:t>3</w:t>
+              <w:t>2</w:t>
             </w:r>
           </w:p>
         </w:tc>
@@ -18659,7 +18710,6 @@
               <w:rPr>
                 <w:rFonts w:ascii="Verdana" w:hAnsi="Verdana" w:cstheme="minorHAnsi"/>
               </w:rPr>
-              <w:lastRenderedPageBreak/>
               <w:t>Estado</w:t>
             </w:r>
           </w:p>
@@ -19245,7 +19295,7 @@
               <w:rPr>
                 <w:rFonts w:ascii="Verdana" w:hAnsi="Verdana" w:cstheme="minorBidi"/>
               </w:rPr>
-              <w:t>Verificar stock</w:t>
+              <w:t>Gestionar bodega</w:t>
             </w:r>
           </w:p>
         </w:tc>
@@ -19292,7 +19342,14 @@
               <w:rPr>
                 <w:rFonts w:ascii="Verdana" w:hAnsi="Verdana" w:cstheme="minorBidi"/>
               </w:rPr>
-              <w:t>Verifica la disponibilidad de productos en el stock y genera cupones de descuento en caso de falta de stock.</w:t>
+              <w:t xml:space="preserve">Verifica la disponibilidad de productos en el stock y </w:t>
+            </w:r>
+            <w:r>
+              <w:rPr>
+                <w:rFonts w:ascii="Verdana" w:hAnsi="Verdana" w:cstheme="minorBidi"/>
+              </w:rPr>
+              <w:lastRenderedPageBreak/>
+              <w:t>genera cupones de descuento en caso de falta de stock.</w:t>
             </w:r>
           </w:p>
         </w:tc>
@@ -19315,6 +19372,7 @@
               <w:rPr>
                 <w:rFonts w:ascii="Verdana" w:hAnsi="Verdana" w:cstheme="minorBidi"/>
               </w:rPr>
+              <w:lastRenderedPageBreak/>
               <w:t>Objetivo</w:t>
             </w:r>
           </w:p>
@@ -19342,7 +19400,7 @@
               <w:rPr>
                 <w:rFonts w:ascii="Verdana" w:hAnsi="Verdana" w:cstheme="minorBidi"/>
               </w:rPr>
-              <w:t>2</w:t>
+              <w:t>1</w:t>
             </w:r>
           </w:p>
         </w:tc>
@@ -19634,7 +19692,7 @@
               <w:rPr>
                 <w:rFonts w:ascii="Verdana" w:hAnsi="Verdana" w:cstheme="minorBidi"/>
               </w:rPr>
-              <w:t>Despachar productos</w:t>
+              <w:t>Comunicar con Cliente</w:t>
             </w:r>
           </w:p>
         </w:tc>
@@ -20026,19 +20084,7 @@
               <w:rPr>
                 <w:rFonts w:ascii="Verdana" w:hAnsi="Verdana" w:cstheme="minorBidi"/>
               </w:rPr>
-              <w:t>Registr</w:t>
-            </w:r>
-            <w:r>
-              <w:rPr>
-                <w:rFonts w:ascii="Verdana" w:hAnsi="Verdana" w:cstheme="minorBidi"/>
-              </w:rPr>
-              <w:t xml:space="preserve">ar </w:t>
-            </w:r>
-            <w:r>
-              <w:rPr>
-                <w:rFonts w:ascii="Verdana" w:hAnsi="Verdana" w:cstheme="minorBidi"/>
-              </w:rPr>
-              <w:t>proveedor</w:t>
+              <w:t>Gestionar Empleado</w:t>
             </w:r>
           </w:p>
         </w:tc>
@@ -20412,7 +20458,7 @@
               <w:rPr>
                 <w:rFonts w:ascii="Verdana" w:hAnsi="Verdana" w:cstheme="minorBidi"/>
               </w:rPr>
-              <w:t>Configurar usuarios</w:t>
+              <w:t>Gestionar Bodega</w:t>
             </w:r>
           </w:p>
         </w:tc>
@@ -20438,7 +20484,6 @@
               <w:rPr>
                 <w:rFonts w:ascii="Verdana" w:hAnsi="Verdana" w:cstheme="minorBidi"/>
               </w:rPr>
-              <w:lastRenderedPageBreak/>
               <w:t>Descripción</w:t>
             </w:r>
           </w:p>
@@ -20506,7 +20551,13 @@
               <w:rPr>
                 <w:rFonts w:ascii="Verdana" w:hAnsi="Verdana" w:cstheme="minorBidi"/>
               </w:rPr>
-              <w:t>OBJ-003</w:t>
+              <w:t>OBJ-00</w:t>
+            </w:r>
+            <w:r>
+              <w:rPr>
+                <w:rFonts w:ascii="Verdana" w:hAnsi="Verdana" w:cstheme="minorBidi"/>
+              </w:rPr>
+              <w:t>1</w:t>
             </w:r>
           </w:p>
         </w:tc>
@@ -20735,7 +20786,512 @@
       <w:bookmarkStart w:id="106" w:name="_Toc58077507"/>
       <w:bookmarkStart w:id="107" w:name="_Toc83812203"/>
       <w:r>
-        <w:t xml:space="preserve">8.3.1 </w:t>
+        <w:t>8.</w:t>
+      </w:r>
+      <w:r>
+        <w:t>3</w:t>
+      </w:r>
+      <w:r>
+        <w:t>.</w:t>
+      </w:r>
+      <w:r>
+        <w:t>1</w:t>
+      </w:r>
+      <w:r>
+        <w:t>. Lista de requisitos funcionales</w:t>
+      </w:r>
+    </w:p>
+    <w:p>
+      <w:r>
+        <w:t>A continuación, se presenta una lista con los requisitos funcionales</w:t>
+      </w:r>
+      <w:r>
+        <w:t xml:space="preserve"> del sistema “Gestión de Ventas en línea de la tienda Monster”</w:t>
+      </w:r>
+      <w:r>
+        <w:t>.</w:t>
+      </w:r>
+    </w:p>
+    <w:p>
+      <w:pPr>
+        <w:pStyle w:val="Descripcin"/>
+      </w:pPr>
+      <w:r>
+        <w:t>Tabla</w:t>
+      </w:r>
+      <w:r>
+        <w:t xml:space="preserve"> 27</w:t>
+      </w:r>
+      <w:r>
+        <w:t xml:space="preserve">. </w:t>
+      </w:r>
+      <w:r>
+        <w:t>Lista de requisitos funcionales</w:t>
+      </w:r>
+    </w:p>
+    <w:tbl>
+      <w:tblPr>
+        <w:tblStyle w:val="Tablaconcuadrcula7concolores-nfasis4"/>
+        <w:tblW w:w="4735" w:type="pct"/>
+        <w:tblLook w:val="04A0" w:firstRow="1" w:lastRow="0" w:firstColumn="1" w:lastColumn="0" w:noHBand="0" w:noVBand="1"/>
+      </w:tblPr>
+      <w:tblGrid>
+        <w:gridCol w:w="1277"/>
+        <w:gridCol w:w="4819"/>
+        <w:gridCol w:w="2834"/>
+      </w:tblGrid>
+      <w:tr>
+        <w:trPr>
+          <w:cnfStyle w:val="100000000000" w:firstRow="1" w:lastRow="0" w:firstColumn="0" w:lastColumn="0" w:oddVBand="0" w:evenVBand="0" w:oddHBand="0" w:evenHBand="0" w:firstRowFirstColumn="0" w:firstRowLastColumn="0" w:lastRowFirstColumn="0" w:lastRowLastColumn="0"/>
+        </w:trPr>
+        <w:tc>
+          <w:tcPr>
+            <w:cnfStyle w:val="001000000100" w:firstRow="0" w:lastRow="0" w:firstColumn="1" w:lastColumn="0" w:oddVBand="0" w:evenVBand="0" w:oddHBand="0" w:evenHBand="0" w:firstRowFirstColumn="1" w:firstRowLastColumn="0" w:lastRowFirstColumn="0" w:lastRowLastColumn="0"/>
+            <w:tcW w:w="715" w:type="pct"/>
+          </w:tcPr>
+          <w:p>
+            <w:r>
+              <w:lastRenderedPageBreak/>
+              <w:t>Código</w:t>
+            </w:r>
+          </w:p>
+        </w:tc>
+        <w:tc>
+          <w:tcPr>
+            <w:tcW w:w="2698" w:type="pct"/>
+          </w:tcPr>
+          <w:p>
+            <w:pPr>
+              <w:cnfStyle w:val="100000000000" w:firstRow="1" w:lastRow="0" w:firstColumn="0" w:lastColumn="0" w:oddVBand="0" w:evenVBand="0" w:oddHBand="0" w:evenHBand="0" w:firstRowFirstColumn="0" w:firstRowLastColumn="0" w:lastRowFirstColumn="0" w:lastRowLastColumn="0"/>
+            </w:pPr>
+            <w:r>
+              <w:t>Requerimiento</w:t>
+            </w:r>
+          </w:p>
+        </w:tc>
+        <w:tc>
+          <w:tcPr>
+            <w:tcW w:w="1587" w:type="pct"/>
+          </w:tcPr>
+          <w:p>
+            <w:pPr>
+              <w:cnfStyle w:val="100000000000" w:firstRow="1" w:lastRow="0" w:firstColumn="0" w:lastColumn="0" w:oddVBand="0" w:evenVBand="0" w:oddHBand="0" w:evenHBand="0" w:firstRowFirstColumn="0" w:firstRowLastColumn="0" w:lastRowFirstColumn="0" w:lastRowLastColumn="0"/>
+            </w:pPr>
+            <w:r>
+              <w:t>Caso de uso</w:t>
+            </w:r>
+          </w:p>
+        </w:tc>
+      </w:tr>
+      <w:tr>
+        <w:trPr>
+          <w:cnfStyle w:val="000000100000" w:firstRow="0" w:lastRow="0" w:firstColumn="0" w:lastColumn="0" w:oddVBand="0" w:evenVBand="0" w:oddHBand="1" w:evenHBand="0" w:firstRowFirstColumn="0" w:firstRowLastColumn="0" w:lastRowFirstColumn="0" w:lastRowLastColumn="0"/>
+        </w:trPr>
+        <w:tc>
+          <w:tcPr>
+            <w:cnfStyle w:val="001000000000" w:firstRow="0" w:lastRow="0" w:firstColumn="1" w:lastColumn="0" w:oddVBand="0" w:evenVBand="0" w:oddHBand="0" w:evenHBand="0" w:firstRowFirstColumn="0" w:firstRowLastColumn="0" w:lastRowFirstColumn="0" w:lastRowLastColumn="0"/>
+            <w:tcW w:w="715" w:type="pct"/>
+          </w:tcPr>
+          <w:p>
+            <w:r>
+              <w:t>R</w:t>
+            </w:r>
+            <w:r>
+              <w:t>N</w:t>
+            </w:r>
+            <w:r>
+              <w:t xml:space="preserve">F – 01 </w:t>
+            </w:r>
+          </w:p>
+        </w:tc>
+        <w:tc>
+          <w:tcPr>
+            <w:tcW w:w="2698" w:type="pct"/>
+          </w:tcPr>
+          <w:p>
+            <w:pPr>
+              <w:cnfStyle w:val="000000100000" w:firstRow="0" w:lastRow="0" w:firstColumn="0" w:lastColumn="0" w:oddVBand="0" w:evenVBand="0" w:oddHBand="1" w:evenHBand="0" w:firstRowFirstColumn="0" w:firstRowLastColumn="0" w:lastRowFirstColumn="0" w:lastRowLastColumn="0"/>
+            </w:pPr>
+            <w:r>
+              <w:rPr>
+                <w:rFonts w:ascii="Verdana" w:hAnsi="Verdana" w:cstheme="minorHAnsi"/>
+              </w:rPr>
+              <w:t>El sistema debe permitir la gestión de proveedores, incluyendo la creación, actualización y eliminación de proveedores, así como la consulta de información relevante de los mismos.</w:t>
+            </w:r>
+          </w:p>
+        </w:tc>
+        <w:tc>
+          <w:tcPr>
+            <w:tcW w:w="1587" w:type="pct"/>
+          </w:tcPr>
+          <w:p>
+            <w:pPr>
+              <w:cnfStyle w:val="000000100000" w:firstRow="0" w:lastRow="0" w:firstColumn="0" w:lastColumn="0" w:oddVBand="0" w:evenVBand="0" w:oddHBand="1" w:evenHBand="0" w:firstRowFirstColumn="0" w:firstRowLastColumn="0" w:lastRowFirstColumn="0" w:lastRowLastColumn="0"/>
+            </w:pPr>
+            <w:r>
+              <w:rPr>
+                <w:rFonts w:ascii="Verdana" w:hAnsi="Verdana" w:cstheme="minorHAnsi"/>
+              </w:rPr>
+              <w:t>Tiempo de respuesta.</w:t>
+            </w:r>
+          </w:p>
+        </w:tc>
+      </w:tr>
+      <w:tr>
+        <w:tc>
+          <w:tcPr>
+            <w:cnfStyle w:val="001000000000" w:firstRow="0" w:lastRow="0" w:firstColumn="1" w:lastColumn="0" w:oddVBand="0" w:evenVBand="0" w:oddHBand="0" w:evenHBand="0" w:firstRowFirstColumn="0" w:firstRowLastColumn="0" w:lastRowFirstColumn="0" w:lastRowLastColumn="0"/>
+            <w:tcW w:w="715" w:type="pct"/>
+          </w:tcPr>
+          <w:p>
+            <w:r>
+              <w:t>R</w:t>
+            </w:r>
+            <w:r>
+              <w:t>N</w:t>
+            </w:r>
+            <w:r>
+              <w:t>F – 02</w:t>
+            </w:r>
+          </w:p>
+        </w:tc>
+        <w:tc>
+          <w:tcPr>
+            <w:tcW w:w="2698" w:type="pct"/>
+          </w:tcPr>
+          <w:p>
+            <w:pPr>
+              <w:cnfStyle w:val="000000000000" w:firstRow="0" w:lastRow="0" w:firstColumn="0" w:lastColumn="0" w:oddVBand="0" w:evenVBand="0" w:oddHBand="0" w:evenHBand="0" w:firstRowFirstColumn="0" w:firstRowLastColumn="0" w:lastRowFirstColumn="0" w:lastRowLastColumn="0"/>
+            </w:pPr>
+            <w:r>
+              <w:t>El sistema debe permitir la gestión del stock de productos, incluyendo la verificación de existencias, actualización de cantidades y control de ingreso y salida de productos.</w:t>
+            </w:r>
+          </w:p>
+        </w:tc>
+        <w:tc>
+          <w:tcPr>
+            <w:tcW w:w="1587" w:type="pct"/>
+          </w:tcPr>
+          <w:p>
+            <w:pPr>
+              <w:cnfStyle w:val="000000000000" w:firstRow="0" w:lastRow="0" w:firstColumn="0" w:lastColumn="0" w:oddVBand="0" w:evenVBand="0" w:oddHBand="0" w:evenHBand="0" w:firstRowFirstColumn="0" w:firstRowLastColumn="0" w:lastRowFirstColumn="0" w:lastRowLastColumn="0"/>
+            </w:pPr>
+            <w:r>
+              <w:t>Utilización de colores.</w:t>
+            </w:r>
+          </w:p>
+        </w:tc>
+      </w:tr>
+      <w:tr>
+        <w:trPr>
+          <w:cnfStyle w:val="000000100000" w:firstRow="0" w:lastRow="0" w:firstColumn="0" w:lastColumn="0" w:oddVBand="0" w:evenVBand="0" w:oddHBand="1" w:evenHBand="0" w:firstRowFirstColumn="0" w:firstRowLastColumn="0" w:lastRowFirstColumn="0" w:lastRowLastColumn="0"/>
+        </w:trPr>
+        <w:tc>
+          <w:tcPr>
+            <w:cnfStyle w:val="001000000000" w:firstRow="0" w:lastRow="0" w:firstColumn="1" w:lastColumn="0" w:oddVBand="0" w:evenVBand="0" w:oddHBand="0" w:evenHBand="0" w:firstRowFirstColumn="0" w:firstRowLastColumn="0" w:lastRowFirstColumn="0" w:lastRowLastColumn="0"/>
+            <w:tcW w:w="715" w:type="pct"/>
+          </w:tcPr>
+          <w:p>
+            <w:r>
+              <w:t>R</w:t>
+            </w:r>
+            <w:r>
+              <w:t>N</w:t>
+            </w:r>
+            <w:r>
+              <w:t>F – 03</w:t>
+            </w:r>
+          </w:p>
+        </w:tc>
+        <w:tc>
+          <w:tcPr>
+            <w:tcW w:w="2698" w:type="pct"/>
+          </w:tcPr>
+          <w:p>
+            <w:pPr>
+              <w:cnfStyle w:val="000000100000" w:firstRow="0" w:lastRow="0" w:firstColumn="0" w:lastColumn="0" w:oddVBand="0" w:evenVBand="0" w:oddHBand="1" w:evenHBand="0" w:firstRowFirstColumn="0" w:firstRowLastColumn="0" w:lastRowFirstColumn="0" w:lastRowLastColumn="0"/>
+            </w:pPr>
+            <w:r>
+              <w:rPr>
+                <w:rFonts w:ascii="Verdana" w:hAnsi="Verdana" w:cstheme="minorHAnsi"/>
+              </w:rPr>
+              <w:t>El sistema debe permitir el registro de ventas realizadas por los clientes, incluyendo la selección de productos, cálculo de precios y generación de comprobantes de venta.</w:t>
+            </w:r>
+          </w:p>
+        </w:tc>
+        <w:tc>
+          <w:tcPr>
+            <w:tcW w:w="1587" w:type="pct"/>
+          </w:tcPr>
+          <w:p>
+            <w:pPr>
+              <w:cnfStyle w:val="000000100000" w:firstRow="0" w:lastRow="0" w:firstColumn="0" w:lastColumn="0" w:oddVBand="0" w:evenVBand="0" w:oddHBand="1" w:evenHBand="0" w:firstRowFirstColumn="0" w:firstRowLastColumn="0" w:lastRowFirstColumn="0" w:lastRowLastColumn="0"/>
+            </w:pPr>
+            <w:r>
+              <w:rPr>
+                <w:rFonts w:ascii="Verdana" w:hAnsi="Verdana" w:cstheme="minorHAnsi"/>
+              </w:rPr>
+              <w:t>Íconos de opciones</w:t>
+            </w:r>
+            <w:r>
+              <w:rPr>
+                <w:rFonts w:ascii="Verdana" w:hAnsi="Verdana" w:cstheme="minorHAnsi"/>
+              </w:rPr>
+              <w:t>.</w:t>
+            </w:r>
+          </w:p>
+        </w:tc>
+      </w:tr>
+      <w:tr>
+        <w:tc>
+          <w:tcPr>
+            <w:cnfStyle w:val="001000000000" w:firstRow="0" w:lastRow="0" w:firstColumn="1" w:lastColumn="0" w:oddVBand="0" w:evenVBand="0" w:oddHBand="0" w:evenHBand="0" w:firstRowFirstColumn="0" w:firstRowLastColumn="0" w:lastRowFirstColumn="0" w:lastRowLastColumn="0"/>
+            <w:tcW w:w="715" w:type="pct"/>
+          </w:tcPr>
+          <w:p>
+            <w:r>
+              <w:t>R</w:t>
+            </w:r>
+            <w:r>
+              <w:t>N</w:t>
+            </w:r>
+            <w:r>
+              <w:t xml:space="preserve">F – 04 </w:t>
+            </w:r>
+          </w:p>
+        </w:tc>
+        <w:tc>
+          <w:tcPr>
+            <w:tcW w:w="2698" w:type="pct"/>
+          </w:tcPr>
+          <w:p>
+            <w:pPr>
+              <w:cnfStyle w:val="000000000000" w:firstRow="0" w:lastRow="0" w:firstColumn="0" w:lastColumn="0" w:oddVBand="0" w:evenVBand="0" w:oddHBand="0" w:evenHBand="0" w:firstRowFirstColumn="0" w:firstRowLastColumn="0" w:lastRowFirstColumn="0" w:lastRowLastColumn="0"/>
+            </w:pPr>
+            <w:r>
+              <w:rPr>
+                <w:rFonts w:ascii="Verdana" w:hAnsi="Verdana" w:cstheme="minorHAnsi"/>
+              </w:rPr>
+              <w:t>El sistema debe permitir la revisión de las facturas generadas a partir de las ventas, incluyendo la consulta de detalles de la factura y la verificación de su estado de pago.</w:t>
+            </w:r>
+          </w:p>
+        </w:tc>
+        <w:tc>
+          <w:tcPr>
+            <w:tcW w:w="1587" w:type="pct"/>
+          </w:tcPr>
+          <w:p>
+            <w:pPr>
+              <w:cnfStyle w:val="000000000000" w:firstRow="0" w:lastRow="0" w:firstColumn="0" w:lastColumn="0" w:oddVBand="0" w:evenVBand="0" w:oddHBand="0" w:evenHBand="0" w:firstRowFirstColumn="0" w:firstRowLastColumn="0" w:lastRowFirstColumn="0" w:lastRowLastColumn="0"/>
+            </w:pPr>
+            <w:r>
+              <w:rPr>
+                <w:rFonts w:ascii="Verdana" w:hAnsi="Verdana" w:cstheme="minorBidi"/>
+              </w:rPr>
+              <w:t>Métodos de acceso.</w:t>
+            </w:r>
+          </w:p>
+        </w:tc>
+      </w:tr>
+      <w:tr>
+        <w:trPr>
+          <w:cnfStyle w:val="000000100000" w:firstRow="0" w:lastRow="0" w:firstColumn="0" w:lastColumn="0" w:oddVBand="0" w:evenVBand="0" w:oddHBand="1" w:evenHBand="0" w:firstRowFirstColumn="0" w:firstRowLastColumn="0" w:lastRowFirstColumn="0" w:lastRowLastColumn="0"/>
+        </w:trPr>
+        <w:tc>
+          <w:tcPr>
+            <w:cnfStyle w:val="001000000000" w:firstRow="0" w:lastRow="0" w:firstColumn="1" w:lastColumn="0" w:oddVBand="0" w:evenVBand="0" w:oddHBand="0" w:evenHBand="0" w:firstRowFirstColumn="0" w:firstRowLastColumn="0" w:lastRowFirstColumn="0" w:lastRowLastColumn="0"/>
+            <w:tcW w:w="715" w:type="pct"/>
+          </w:tcPr>
+          <w:p>
+            <w:r>
+              <w:t>R</w:t>
+            </w:r>
+            <w:r>
+              <w:t>N</w:t>
+            </w:r>
+            <w:r>
+              <w:t xml:space="preserve">F – 05 </w:t>
+            </w:r>
+          </w:p>
+        </w:tc>
+        <w:tc>
+          <w:tcPr>
+            <w:tcW w:w="2698" w:type="pct"/>
+          </w:tcPr>
+          <w:p>
+            <w:pPr>
+              <w:cnfStyle w:val="000000100000" w:firstRow="0" w:lastRow="0" w:firstColumn="0" w:lastColumn="0" w:oddVBand="0" w:evenVBand="0" w:oddHBand="1" w:evenHBand="0" w:firstRowFirstColumn="0" w:firstRowLastColumn="0" w:lastRowFirstColumn="0" w:lastRowLastColumn="0"/>
+            </w:pPr>
+            <w:r>
+              <w:t>El sistema debe permitir la gestión de la bodega, incluyendo la asignación de ubicaciones a los productos, el registro de movimientos de productos y la generación de reportes de inventario.</w:t>
+            </w:r>
+          </w:p>
+        </w:tc>
+        <w:tc>
+          <w:tcPr>
+            <w:tcW w:w="1587" w:type="pct"/>
+          </w:tcPr>
+          <w:p>
+            <w:pPr>
+              <w:cnfStyle w:val="000000100000" w:firstRow="0" w:lastRow="0" w:firstColumn="0" w:lastColumn="0" w:oddVBand="0" w:evenVBand="0" w:oddHBand="1" w:evenHBand="0" w:firstRowFirstColumn="0" w:firstRowLastColumn="0" w:lastRowFirstColumn="0" w:lastRowLastColumn="0"/>
+            </w:pPr>
+            <w:r>
+              <w:t>Plataforma Open Source.</w:t>
+            </w:r>
+          </w:p>
+        </w:tc>
+      </w:tr>
+      <w:tr>
+        <w:tc>
+          <w:tcPr>
+            <w:cnfStyle w:val="001000000000" w:firstRow="0" w:lastRow="0" w:firstColumn="1" w:lastColumn="0" w:oddVBand="0" w:evenVBand="0" w:oddHBand="0" w:evenHBand="0" w:firstRowFirstColumn="0" w:firstRowLastColumn="0" w:lastRowFirstColumn="0" w:lastRowLastColumn="0"/>
+            <w:tcW w:w="715" w:type="pct"/>
+          </w:tcPr>
+          <w:p>
+            <w:pPr>
+              <w:rPr>
+                <w:szCs w:val="24"/>
+              </w:rPr>
+            </w:pPr>
+            <w:r>
+              <w:t>R</w:t>
+            </w:r>
+            <w:r>
+              <w:t>N</w:t>
+            </w:r>
+            <w:r>
+              <w:t>F – 0</w:t>
+            </w:r>
+            <w:r>
+              <w:t>6</w:t>
+            </w:r>
+          </w:p>
+        </w:tc>
+        <w:tc>
+          <w:tcPr>
+            <w:tcW w:w="2698" w:type="pct"/>
+          </w:tcPr>
+          <w:p>
+            <w:pPr>
+              <w:cnfStyle w:val="000000000000" w:firstRow="0" w:lastRow="0" w:firstColumn="0" w:lastColumn="0" w:oddVBand="0" w:evenVBand="0" w:oddHBand="0" w:evenHBand="0" w:firstRowFirstColumn="0" w:firstRowLastColumn="0" w:lastRowFirstColumn="0" w:lastRowLastColumn="0"/>
+              <w:rPr>
+                <w:szCs w:val="24"/>
+              </w:rPr>
+            </w:pPr>
+            <w:r>
+              <w:rPr>
+                <w:szCs w:val="24"/>
+              </w:rPr>
+              <w:t>El sistema debe permitir la comunicación con los clientes, brindando herramientas de contacto, atención a consultas y seguimiento de solicitudes.</w:t>
+            </w:r>
+          </w:p>
+        </w:tc>
+        <w:tc>
+          <w:tcPr>
+            <w:tcW w:w="1587" w:type="pct"/>
+          </w:tcPr>
+          <w:p>
+            <w:pPr>
+              <w:cnfStyle w:val="000000000000" w:firstRow="0" w:lastRow="0" w:firstColumn="0" w:lastColumn="0" w:oddVBand="0" w:evenVBand="0" w:oddHBand="0" w:evenHBand="0" w:firstRowFirstColumn="0" w:firstRowLastColumn="0" w:lastRowFirstColumn="0" w:lastRowLastColumn="0"/>
+              <w:rPr>
+                <w:szCs w:val="24"/>
+              </w:rPr>
+            </w:pPr>
+            <w:r>
+              <w:rPr>
+                <w:szCs w:val="24"/>
+              </w:rPr>
+              <w:t>Accesibilidad.</w:t>
+            </w:r>
+          </w:p>
+        </w:tc>
+      </w:tr>
+      <w:tr>
+        <w:trPr>
+          <w:cnfStyle w:val="000000100000" w:firstRow="0" w:lastRow="0" w:firstColumn="0" w:lastColumn="0" w:oddVBand="0" w:evenVBand="0" w:oddHBand="1" w:evenHBand="0" w:firstRowFirstColumn="0" w:firstRowLastColumn="0" w:lastRowFirstColumn="0" w:lastRowLastColumn="0"/>
+        </w:trPr>
+        <w:tc>
+          <w:tcPr>
+            <w:cnfStyle w:val="001000000000" w:firstRow="0" w:lastRow="0" w:firstColumn="1" w:lastColumn="0" w:oddVBand="0" w:evenVBand="0" w:oddHBand="0" w:evenHBand="0" w:firstRowFirstColumn="0" w:firstRowLastColumn="0" w:lastRowFirstColumn="0" w:lastRowLastColumn="0"/>
+            <w:tcW w:w="715" w:type="pct"/>
+          </w:tcPr>
+          <w:p>
+            <w:pPr>
+              <w:rPr>
+                <w:szCs w:val="24"/>
+              </w:rPr>
+            </w:pPr>
+            <w:r>
+              <w:t>R</w:t>
+            </w:r>
+            <w:r>
+              <w:t>N</w:t>
+            </w:r>
+            <w:r>
+              <w:t>F – 0</w:t>
+            </w:r>
+            <w:r>
+              <w:t>7</w:t>
+            </w:r>
+          </w:p>
+        </w:tc>
+        <w:tc>
+          <w:tcPr>
+            <w:tcW w:w="2698" w:type="pct"/>
+          </w:tcPr>
+          <w:p>
+            <w:pPr>
+              <w:cnfStyle w:val="000000100000" w:firstRow="0" w:lastRow="0" w:firstColumn="0" w:lastColumn="0" w:oddVBand="0" w:evenVBand="0" w:oddHBand="1" w:evenHBand="0" w:firstRowFirstColumn="0" w:firstRowLastColumn="0" w:lastRowFirstColumn="0" w:lastRowLastColumn="0"/>
+              <w:rPr>
+                <w:szCs w:val="24"/>
+              </w:rPr>
+            </w:pPr>
+            <w:r>
+              <w:rPr>
+                <w:szCs w:val="24"/>
+              </w:rPr>
+              <w:t>El sistema debe permitir la gestión de los empleados de la tienda, incluyendo la asignación de roles y permisos, el registro de información personal y la generación de reportes de desempeño.</w:t>
+            </w:r>
+          </w:p>
+        </w:tc>
+        <w:tc>
+          <w:tcPr>
+            <w:tcW w:w="1587" w:type="pct"/>
+          </w:tcPr>
+          <w:p>
+            <w:pPr>
+              <w:cnfStyle w:val="000000100000" w:firstRow="0" w:lastRow="0" w:firstColumn="0" w:lastColumn="0" w:oddVBand="0" w:evenVBand="0" w:oddHBand="1" w:evenHBand="0" w:firstRowFirstColumn="0" w:firstRowLastColumn="0" w:lastRowFirstColumn="0" w:lastRowLastColumn="0"/>
+              <w:rPr>
+                <w:szCs w:val="24"/>
+              </w:rPr>
+            </w:pPr>
+            <w:r>
+              <w:rPr>
+                <w:szCs w:val="24"/>
+              </w:rPr>
+              <w:t>Mantenimiento.</w:t>
+            </w:r>
+          </w:p>
+        </w:tc>
+      </w:tr>
+    </w:tbl>
+    <w:p>
+      <w:pPr>
+        <w:pStyle w:val="Ttulo3"/>
+      </w:pPr>
+    </w:p>
+    <w:p>
+      <w:pPr>
+        <w:pStyle w:val="Ttulo3"/>
+      </w:pPr>
+      <w:r>
+        <w:t>8.3.</w:t>
+      </w:r>
+      <w:r>
+        <w:t>2</w:t>
+      </w:r>
+      <w:r>
+        <w:t xml:space="preserve"> </w:t>
       </w:r>
       <w:r>
         <w:t>Objetivo General</w:t>
@@ -20775,7 +21331,10 @@
         <w:t xml:space="preserve">Tabla </w:t>
       </w:r>
       <w:r>
-        <w:t>27</w:t>
+        <w:t>2</w:t>
+      </w:r>
+      <w:r>
+        <w:t>8</w:t>
       </w:r>
       <w:r>
         <w:t xml:space="preserve">. </w:t>
@@ -20848,7 +21407,11 @@
               <w:cnfStyle w:val="000000100000" w:firstRow="0" w:lastRow="0" w:firstColumn="0" w:lastColumn="0" w:oddVBand="0" w:evenVBand="0" w:oddHBand="1" w:evenHBand="0" w:firstRowFirstColumn="0" w:firstRowLastColumn="0" w:lastRowFirstColumn="0" w:lastRowLastColumn="0"/>
             </w:pPr>
             <w:r>
-              <w:t>El sistema debe presentar un tiempo de respuesta menor a 3 segundos, debiendo siempre mostrar mensajes de procesamiento que permitan al usuario mantener control del estado del sistema.</w:t>
+              <w:t xml:space="preserve">El sistema debe presentar un tiempo de respuesta menor a 3 </w:t>
+            </w:r>
+            <w:r>
+              <w:lastRenderedPageBreak/>
+              <w:t>segundos, debiendo siempre mostrar mensajes de procesamiento que permitan al usuario mantener control del estado del sistema.</w:t>
             </w:r>
           </w:p>
         </w:tc>
@@ -20861,6 +21424,7 @@
           </w:tcPr>
           <w:p>
             <w:r>
+              <w:lastRenderedPageBreak/>
               <w:t>Importancia</w:t>
             </w:r>
           </w:p>
@@ -21043,7 +21607,10 @@
         <w:t xml:space="preserve">Tabla </w:t>
       </w:r>
       <w:r>
-        <w:t>28</w:t>
+        <w:t>2</w:t>
+      </w:r>
+      <w:r>
+        <w:t>9</w:t>
       </w:r>
       <w:r>
         <w:t>. Requerimiento no funcional utilización de colores</w:t>
@@ -21055,17 +21622,19 @@
         <w:pStyle w:val="Descripcin"/>
       </w:pPr>
       <w:r>
-        <w:t>Tabla 29</w:t>
+        <w:t xml:space="preserve">Tabla </w:t>
+      </w:r>
+      <w:r>
+        <w:t>30</w:t>
       </w:r>
       <w:r>
         <w:t>. Requerimiento no funcional ícono de operaciones</w:t>
       </w:r>
     </w:p>
-    <w:p/>
     <w:tbl>
       <w:tblPr>
         <w:tblStyle w:val="Tablaconcuadrcula5oscura-nfasis4"/>
-        <w:tblpPr w:leftFromText="141" w:rightFromText="141" w:vertAnchor="page" w:horzAnchor="margin" w:tblpY="12211"/>
+        <w:tblpPr w:leftFromText="141" w:rightFromText="141" w:vertAnchor="page" w:horzAnchor="margin" w:tblpY="2236"/>
         <w:tblW w:w="5010" w:type="pct"/>
         <w:tblLook w:val="04A0" w:firstRow="1" w:lastRow="0" w:firstColumn="1" w:lastColumn="0" w:noHBand="0" w:noVBand="1"/>
       </w:tblPr>
@@ -21196,7 +21765,6 @@
       <w:bookmarkEnd w:id="110"/>
     </w:tbl>
     <w:p/>
-    <w:p/>
     <w:p>
       <w:pPr>
         <w:pStyle w:val="Descripcin"/>
@@ -21206,7 +21774,10 @@
         <w:t xml:space="preserve">Tabla </w:t>
       </w:r>
       <w:r>
-        <w:t>30</w:t>
+        <w:t>3</w:t>
+      </w:r>
+      <w:r>
+        <w:t>1</w:t>
       </w:r>
       <w:r>
         <w:t>. Requerimiento no funcional métodos de acceso</w:t>
@@ -21346,7 +21917,10 @@
         <w:t xml:space="preserve">Tabla </w:t>
       </w:r>
       <w:r>
-        <w:t>31</w:t>
+        <w:t>3</w:t>
+      </w:r>
+      <w:r>
+        <w:t>2</w:t>
       </w:r>
       <w:r>
         <w:t>. Requerimiento no funcional plataforma</w:t>
@@ -21459,6 +22033,7 @@
           </w:tcPr>
           <w:p>
             <w:r>
+              <w:lastRenderedPageBreak/>
               <w:t>Estado</w:t>
             </w:r>
           </w:p>
@@ -21487,7 +22062,10 @@
         <w:t xml:space="preserve">Tabla </w:t>
       </w:r>
       <w:r>
-        <w:t>32</w:t>
+        <w:t>3</w:t>
+      </w:r>
+      <w:r>
+        <w:t>3</w:t>
       </w:r>
       <w:r>
         <w:t>. Requerimiento no funciona accesibilidad</w:t>
@@ -21628,7 +22206,10 @@
         <w:t xml:space="preserve">Tabla </w:t>
       </w:r>
       <w:r>
-        <w:t>33</w:t>
+        <w:t>3</w:t>
+      </w:r>
+      <w:r>
+        <w:t>4</w:t>
       </w:r>
       <w:r>
         <w:t>. Requerimiento no funcional mantenimiento</w:t>
@@ -21817,11 +22398,7 @@
         </w:numPr>
       </w:pPr>
       <w:r>
-        <w:t xml:space="preserve">Emitirá advertencias y mensajes de confirmación en el momento de registrar, </w:t>
-      </w:r>
-      <w:r>
-        <w:lastRenderedPageBreak/>
-        <w:t>modificar y eliminar detalles de los partes.</w:t>
+        <w:t>Emitirá advertencias y mensajes de confirmación en el momento de registrar, modificar y eliminar detalles de los partes.</w:t>
       </w:r>
     </w:p>
     <w:p>
@@ -21980,6 +22557,7 @@
       <w:bookmarkStart w:id="120" w:name="_Toc83812206"/>
       <w:bookmarkEnd w:id="118"/>
       <w:r>
+        <w:lastRenderedPageBreak/>
         <w:t xml:space="preserve">8.4.2 Restricciones de </w:t>
       </w:r>
       <w:r>
@@ -22338,6 +22916,7 @@
           <w:b/>
           <w:bCs/>
         </w:rPr>
+        <w:lastRenderedPageBreak/>
         <w:t>La pantalla del monitor. -</w:t>
       </w:r>
       <w:r>
@@ -22472,7 +23051,6 @@
       </w:r>
       <w:bookmarkEnd w:id="140"/>
     </w:p>
-    <w:p/>
     <w:p>
       <w:pPr>
         <w:pStyle w:val="Prrafodelista"/>
@@ -22534,7 +23112,6 @@
       </w:pPr>
       <w:bookmarkStart w:id="141" w:name="_Toc58077521"/>
       <w:r>
-        <w:lastRenderedPageBreak/>
         <w:t>CONCLUSIONES</w:t>
       </w:r>
       <w:bookmarkEnd w:id="141"/>
@@ -22592,12 +23169,51 @@
     <w:p>
       <w:pPr>
         <w:pStyle w:val="TtuloTDC"/>
+      </w:pPr>
+      <w:r>
+        <w:t>BIBLIOGRAFÍA</w:t>
+      </w:r>
+    </w:p>
+    <w:p>
+      <w:pPr>
+        <w:pStyle w:val="Prrafodelista"/>
+        <w:numPr>
+          <w:ilvl w:val="0"/>
+          <w:numId w:val="32"/>
+        </w:numPr>
         <w:rPr>
-          <w:rFonts w:cstheme="minorHAnsi"/>
+          <w:lang w:val="es-MX" w:eastAsia="es-MX"/>
         </w:rPr>
       </w:pPr>
       <w:r>
-        <w:t>BIBLIOGRAFÍA</w:t>
+        <w:rPr>
+          <w:lang w:val="es-MX" w:eastAsia="es-MX"/>
+        </w:rPr>
+        <w:t>Toro, A. D. (2000). Un entorno metodológico de ingeniería de requisitos para sistemas de información (Doctoral dissertation, Universidad de Sevilla).</w:t>
+      </w:r>
+      <w:r>
+        <w:rPr>
+          <w:lang w:val="es-MX" w:eastAsia="es-MX"/>
+        </w:rPr>
+        <w:t xml:space="preserve"> </w:t>
+      </w:r>
+    </w:p>
+    <w:p>
+      <w:pPr>
+        <w:pStyle w:val="Prrafodelista"/>
+        <w:numPr>
+          <w:ilvl w:val="0"/>
+          <w:numId w:val="32"/>
+        </w:numPr>
+        <w:rPr>
+          <w:lang w:val="es-MX" w:eastAsia="es-MX"/>
+        </w:rPr>
+      </w:pPr>
+      <w:r>
+        <w:rPr>
+          <w:lang w:val="es-MX" w:eastAsia="es-MX"/>
+        </w:rPr>
+        <w:t>Castillo Guevara, J. D., &amp; Torres Ponjuán, D. (2022). Metodología para especificar requisitos de gestión documental desde la ingeniería de requisitos. Investigación bibliotecológica, 36(91), 33-48.</w:t>
       </w:r>
     </w:p>
     <w:sectPr>
@@ -27036,6 +27652,7 @@
   <w:style w:type="character" w:default="1" w:styleId="Fuentedeprrafopredeter">
     <w:name w:val="Default Paragraph Font"/>
     <w:uiPriority w:val="1"/>
+    <w:semiHidden/>
     <w:unhideWhenUsed/>
   </w:style>
   <w:style w:type="table" w:default="1" w:styleId="Tablanormal">

</xml_diff>